<commit_message>
updated process report and plan for iteration 3
</commit_message>
<xml_diff>
--- a/Documents/Iteration 2 & 3 plan.docx
+++ b/Documents/Iteration 2 & 3 plan.docx
@@ -963,7 +963,7 @@
               </mc:Choice>
               <mc:Fallback>
                 <w:pict>
-                  <v:shape id="Text Box 154" o:spid="_x0000_s1028" type="#_x0000_t202" style="position:absolute;margin-left:0;margin-top:0;width:8in;height:286.5pt;z-index:251659264;visibility:visible;mso-wrap-style:square;mso-width-percent:941;mso-height-percent:363;mso-top-percent:300;mso-wrap-distance-left:9pt;mso-wrap-distance-top:0;mso-wrap-distance-right:9pt;mso-wrap-distance-bottom:0;mso-position-horizontal:center;mso-position-horizontal-relative:page;mso-position-vertical-relative:page;mso-width-percent:941;mso-height-percent:363;mso-top-percent:300;mso-width-relative:page;mso-height-relative:page;v-text-anchor:bottom" o:gfxdata="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" filled="f" stroked="f" strokeweight=".5pt">
+                  <v:shape id="Text Box 154" o:spid="_x0000_s1027" type="#_x0000_t202" style="position:absolute;margin-left:0;margin-top:0;width:8in;height:286.5pt;z-index:251659264;visibility:visible;mso-wrap-style:square;mso-width-percent:941;mso-height-percent:363;mso-top-percent:300;mso-wrap-distance-left:9pt;mso-wrap-distance-top:0;mso-wrap-distance-right:9pt;mso-wrap-distance-bottom:0;mso-position-horizontal:center;mso-position-horizontal-relative:page;mso-position-vertical-relative:page;mso-width-percent:941;mso-height-percent:363;mso-top-percent:300;mso-width-relative:page;mso-height-relative:page;v-text-anchor:bottom" o:gfxdata="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" filled="f" stroked="f" strokeweight=".5pt">
                     <v:textbox inset="126pt,0,54pt,0">
                       <w:txbxContent>
                         <w:p>
@@ -6110,8 +6110,6 @@
           <w:lang w:val="en-US"/>
         </w:rPr>
       </w:pPr>
-      <w:bookmarkStart w:id="7" w:name="_GoBack"/>
-      <w:bookmarkEnd w:id="7"/>
     </w:p>
     <w:p>
       <w:pPr>
@@ -6120,14 +6118,14 @@
           <w:lang w:val="en-US"/>
         </w:rPr>
       </w:pPr>
-      <w:bookmarkStart w:id="8" w:name="_Toc514020448"/>
+      <w:bookmarkStart w:id="7" w:name="_Toc514020448"/>
       <w:r>
         <w:rPr>
           <w:lang w:val="en-US"/>
         </w:rPr>
         <w:t>Plan for Iteration 3</w:t>
       </w:r>
-      <w:bookmarkEnd w:id="8"/>
+      <w:bookmarkEnd w:id="7"/>
     </w:p>
     <w:p>
       <w:pPr>
@@ -6136,14 +6134,14 @@
           <w:lang w:val="en-US"/>
         </w:rPr>
       </w:pPr>
-      <w:bookmarkStart w:id="9" w:name="_Toc514020449"/>
+      <w:bookmarkStart w:id="8" w:name="_Toc514020449"/>
       <w:r>
         <w:rPr>
           <w:lang w:val="en-US"/>
         </w:rPr>
         <w:t>Schedule of Iteration Workflows</w:t>
       </w:r>
-      <w:bookmarkEnd w:id="9"/>
+      <w:bookmarkEnd w:id="8"/>
     </w:p>
     <w:p>
       <w:pPr>
@@ -6312,6 +6310,27 @@
               <w:autoSpaceDE w:val="0"/>
               <w:autoSpaceDN w:val="0"/>
               <w:adjustRightInd w:val="0"/>
+              <w:rPr>
+                <w:rFonts w:ascii="TimesNewRoman" w:hAnsi="TimesNewRoman"/>
+              </w:rPr>
+            </w:pPr>
+            <w:r>
+              <w:rPr>
+                <w:rFonts w:ascii="TimesNewRoman" w:hAnsi="TimesNewRoman"/>
+              </w:rPr>
+              <w:t>28.05.18</w:t>
+            </w:r>
+          </w:p>
+        </w:tc>
+        <w:tc>
+          <w:tcPr>
+            <w:tcW w:w="1080" w:type="dxa"/>
+          </w:tcPr>
+          <w:p>
+            <w:pPr>
+              <w:autoSpaceDE w:val="0"/>
+              <w:autoSpaceDN w:val="0"/>
+              <w:adjustRightInd w:val="0"/>
               <w:jc w:val="center"/>
               <w:rPr>
                 <w:rFonts w:ascii="TimesNewRoman" w:hAnsi="TimesNewRoman"/>
@@ -6321,29 +6340,7 @@
               <w:rPr>
                 <w:rFonts w:ascii="TimesNewRoman" w:hAnsi="TimesNewRoman"/>
               </w:rPr>
-              <w:t>25.04.18</w:t>
-            </w:r>
-          </w:p>
-        </w:tc>
-        <w:tc>
-          <w:tcPr>
-            <w:tcW w:w="1080" w:type="dxa"/>
-          </w:tcPr>
-          <w:p>
-            <w:pPr>
-              <w:autoSpaceDE w:val="0"/>
-              <w:autoSpaceDN w:val="0"/>
-              <w:adjustRightInd w:val="0"/>
-              <w:jc w:val="center"/>
-              <w:rPr>
-                <w:rFonts w:ascii="TimesNewRoman" w:hAnsi="TimesNewRoman"/>
-              </w:rPr>
-            </w:pPr>
-            <w:r>
-              <w:rPr>
-                <w:rFonts w:ascii="TimesNewRoman" w:hAnsi="TimesNewRoman"/>
-              </w:rPr>
-              <w:t>11.06.18</w:t>
+              <w:t>15.06.18</w:t>
             </w:r>
           </w:p>
         </w:tc>
@@ -6401,6 +6398,27 @@
               <w:autoSpaceDE w:val="0"/>
               <w:autoSpaceDN w:val="0"/>
               <w:adjustRightInd w:val="0"/>
+              <w:rPr>
+                <w:rFonts w:ascii="TimesNewRoman" w:hAnsi="TimesNewRoman"/>
+              </w:rPr>
+            </w:pPr>
+            <w:r>
+              <w:rPr>
+                <w:rFonts w:ascii="TimesNewRoman" w:hAnsi="TimesNewRoman"/>
+              </w:rPr>
+              <w:t>28.05.18</w:t>
+            </w:r>
+          </w:p>
+        </w:tc>
+        <w:tc>
+          <w:tcPr>
+            <w:tcW w:w="1080" w:type="dxa"/>
+          </w:tcPr>
+          <w:p>
+            <w:pPr>
+              <w:autoSpaceDE w:val="0"/>
+              <w:autoSpaceDN w:val="0"/>
+              <w:adjustRightInd w:val="0"/>
               <w:jc w:val="center"/>
               <w:rPr>
                 <w:rFonts w:ascii="TimesNewRoman" w:hAnsi="TimesNewRoman"/>
@@ -6410,29 +6428,7 @@
               <w:rPr>
                 <w:rFonts w:ascii="TimesNewRoman" w:hAnsi="TimesNewRoman"/>
               </w:rPr>
-              <w:t>13.04.18</w:t>
-            </w:r>
-          </w:p>
-        </w:tc>
-        <w:tc>
-          <w:tcPr>
-            <w:tcW w:w="1080" w:type="dxa"/>
-          </w:tcPr>
-          <w:p>
-            <w:pPr>
-              <w:autoSpaceDE w:val="0"/>
-              <w:autoSpaceDN w:val="0"/>
-              <w:adjustRightInd w:val="0"/>
-              <w:jc w:val="center"/>
-              <w:rPr>
-                <w:rFonts w:ascii="TimesNewRoman" w:hAnsi="TimesNewRoman"/>
-              </w:rPr>
-            </w:pPr>
-            <w:r>
-              <w:rPr>
-                <w:rFonts w:ascii="TimesNewRoman" w:hAnsi="TimesNewRoman"/>
-              </w:rPr>
-              <w:t>11.06.18</w:t>
+              <w:t>15.06.18</w:t>
             </w:r>
           </w:p>
         </w:tc>
@@ -6490,6 +6486,27 @@
               <w:autoSpaceDE w:val="0"/>
               <w:autoSpaceDN w:val="0"/>
               <w:adjustRightInd w:val="0"/>
+              <w:rPr>
+                <w:rFonts w:ascii="TimesNewRoman" w:hAnsi="TimesNewRoman"/>
+              </w:rPr>
+            </w:pPr>
+            <w:r>
+              <w:rPr>
+                <w:rFonts w:ascii="TimesNewRoman" w:hAnsi="TimesNewRoman"/>
+              </w:rPr>
+              <w:t>28.05.18</w:t>
+            </w:r>
+          </w:p>
+        </w:tc>
+        <w:tc>
+          <w:tcPr>
+            <w:tcW w:w="1080" w:type="dxa"/>
+          </w:tcPr>
+          <w:p>
+            <w:pPr>
+              <w:autoSpaceDE w:val="0"/>
+              <w:autoSpaceDN w:val="0"/>
+              <w:adjustRightInd w:val="0"/>
               <w:jc w:val="center"/>
               <w:rPr>
                 <w:rFonts w:ascii="TimesNewRoman" w:hAnsi="TimesNewRoman"/>
@@ -6499,29 +6516,7 @@
               <w:rPr>
                 <w:rFonts w:ascii="TimesNewRoman" w:hAnsi="TimesNewRoman"/>
               </w:rPr>
-              <w:t>13.04.18</w:t>
-            </w:r>
-          </w:p>
-        </w:tc>
-        <w:tc>
-          <w:tcPr>
-            <w:tcW w:w="1080" w:type="dxa"/>
-          </w:tcPr>
-          <w:p>
-            <w:pPr>
-              <w:autoSpaceDE w:val="0"/>
-              <w:autoSpaceDN w:val="0"/>
-              <w:adjustRightInd w:val="0"/>
-              <w:jc w:val="center"/>
-              <w:rPr>
-                <w:rFonts w:ascii="TimesNewRoman" w:hAnsi="TimesNewRoman"/>
-              </w:rPr>
-            </w:pPr>
-            <w:r>
-              <w:rPr>
-                <w:rFonts w:ascii="TimesNewRoman" w:hAnsi="TimesNewRoman"/>
-              </w:rPr>
-              <w:t>11.06.18</w:t>
+              <w:t>15.06.18</w:t>
             </w:r>
           </w:p>
         </w:tc>
@@ -6579,6 +6574,27 @@
               <w:autoSpaceDE w:val="0"/>
               <w:autoSpaceDN w:val="0"/>
               <w:adjustRightInd w:val="0"/>
+              <w:rPr>
+                <w:rFonts w:ascii="TimesNewRoman" w:hAnsi="TimesNewRoman"/>
+              </w:rPr>
+            </w:pPr>
+            <w:r>
+              <w:rPr>
+                <w:rFonts w:ascii="TimesNewRoman" w:hAnsi="TimesNewRoman"/>
+              </w:rPr>
+              <w:t>28.05.18</w:t>
+            </w:r>
+          </w:p>
+        </w:tc>
+        <w:tc>
+          <w:tcPr>
+            <w:tcW w:w="1080" w:type="dxa"/>
+          </w:tcPr>
+          <w:p>
+            <w:pPr>
+              <w:autoSpaceDE w:val="0"/>
+              <w:autoSpaceDN w:val="0"/>
+              <w:adjustRightInd w:val="0"/>
               <w:jc w:val="center"/>
               <w:rPr>
                 <w:rFonts w:ascii="TimesNewRoman" w:hAnsi="TimesNewRoman"/>
@@ -6588,29 +6604,7 @@
               <w:rPr>
                 <w:rFonts w:ascii="TimesNewRoman" w:hAnsi="TimesNewRoman"/>
               </w:rPr>
-              <w:t>23.03.18</w:t>
-            </w:r>
-          </w:p>
-        </w:tc>
-        <w:tc>
-          <w:tcPr>
-            <w:tcW w:w="1080" w:type="dxa"/>
-          </w:tcPr>
-          <w:p>
-            <w:pPr>
-              <w:autoSpaceDE w:val="0"/>
-              <w:autoSpaceDN w:val="0"/>
-              <w:adjustRightInd w:val="0"/>
-              <w:jc w:val="center"/>
-              <w:rPr>
-                <w:rFonts w:ascii="TimesNewRoman" w:hAnsi="TimesNewRoman"/>
-              </w:rPr>
-            </w:pPr>
-            <w:r>
-              <w:rPr>
-                <w:rFonts w:ascii="TimesNewRoman" w:hAnsi="TimesNewRoman"/>
-              </w:rPr>
-              <w:t>11.06.18</w:t>
+              <w:t>15.06.18</w:t>
             </w:r>
           </w:p>
         </w:tc>
@@ -6668,6 +6662,27 @@
               <w:autoSpaceDE w:val="0"/>
               <w:autoSpaceDN w:val="0"/>
               <w:adjustRightInd w:val="0"/>
+              <w:rPr>
+                <w:rFonts w:ascii="TimesNewRoman" w:hAnsi="TimesNewRoman"/>
+              </w:rPr>
+            </w:pPr>
+            <w:r>
+              <w:rPr>
+                <w:rFonts w:ascii="TimesNewRoman" w:hAnsi="TimesNewRoman"/>
+              </w:rPr>
+              <w:t>28.05.18</w:t>
+            </w:r>
+          </w:p>
+        </w:tc>
+        <w:tc>
+          <w:tcPr>
+            <w:tcW w:w="1080" w:type="dxa"/>
+          </w:tcPr>
+          <w:p>
+            <w:pPr>
+              <w:autoSpaceDE w:val="0"/>
+              <w:autoSpaceDN w:val="0"/>
+              <w:adjustRightInd w:val="0"/>
               <w:jc w:val="center"/>
               <w:rPr>
                 <w:rFonts w:ascii="TimesNewRoman" w:hAnsi="TimesNewRoman"/>
@@ -6677,29 +6692,7 @@
               <w:rPr>
                 <w:rFonts w:ascii="TimesNewRoman" w:hAnsi="TimesNewRoman"/>
               </w:rPr>
-              <w:t>30.03.18</w:t>
-            </w:r>
-          </w:p>
-        </w:tc>
-        <w:tc>
-          <w:tcPr>
-            <w:tcW w:w="1080" w:type="dxa"/>
-          </w:tcPr>
-          <w:p>
-            <w:pPr>
-              <w:autoSpaceDE w:val="0"/>
-              <w:autoSpaceDN w:val="0"/>
-              <w:adjustRightInd w:val="0"/>
-              <w:jc w:val="center"/>
-              <w:rPr>
-                <w:rFonts w:ascii="TimesNewRoman" w:hAnsi="TimesNewRoman"/>
-              </w:rPr>
-            </w:pPr>
-            <w:r>
-              <w:rPr>
-                <w:rFonts w:ascii="TimesNewRoman" w:hAnsi="TimesNewRoman"/>
-              </w:rPr>
-              <w:t>11.06.18</w:t>
+              <w:t>15.06.18</w:t>
             </w:r>
           </w:p>
         </w:tc>
@@ -6747,14 +6740,14 @@
           <w:rStyle w:val="Heading2Char"/>
         </w:rPr>
       </w:pPr>
-      <w:bookmarkStart w:id="10" w:name="_Toc514020450"/>
+      <w:bookmarkStart w:id="9" w:name="_Toc514020450"/>
       <w:r>
         <w:rPr>
           <w:rStyle w:val="Heading2Char"/>
         </w:rPr>
         <w:t>Iteration Schedule Breakdown</w:t>
       </w:r>
-      <w:bookmarkEnd w:id="10"/>
+      <w:bookmarkEnd w:id="9"/>
     </w:p>
     <w:tbl>
       <w:tblPr>
@@ -7001,7 +6994,7 @@
               <w:rPr>
                 <w:rFonts w:ascii="TimesNewRoman" w:hAnsi="TimesNewRoman"/>
               </w:rPr>
-              <w:t>25.04.18</w:t>
+              <w:t>28.05.18</w:t>
             </w:r>
           </w:p>
         </w:tc>
@@ -7023,7 +7016,7 @@
               <w:rPr>
                 <w:rFonts w:ascii="TimesNewRoman" w:hAnsi="TimesNewRoman"/>
               </w:rPr>
-              <w:t>11.06.18</w:t>
+              <w:t>15.06.18</w:t>
             </w:r>
           </w:p>
         </w:tc>
@@ -7120,7 +7113,7 @@
               <w:rPr>
                 <w:rFonts w:ascii="TimesNewRoman" w:hAnsi="TimesNewRoman"/>
               </w:rPr>
-              <w:t>25.04.18</w:t>
+              <w:t>28.05.18</w:t>
             </w:r>
           </w:p>
         </w:tc>
@@ -7142,7 +7135,7 @@
               <w:rPr>
                 <w:rFonts w:ascii="TimesNewRoman" w:hAnsi="TimesNewRoman"/>
               </w:rPr>
-              <w:t>11.06.18</w:t>
+              <w:t>15.06.18</w:t>
             </w:r>
           </w:p>
         </w:tc>
@@ -7261,7 +7254,7 @@
               <w:rPr>
                 <w:rFonts w:ascii="TimesNewRoman" w:hAnsi="TimesNewRoman"/>
               </w:rPr>
-              <w:t>25.04.18</w:t>
+              <w:t>28.05.18</w:t>
             </w:r>
           </w:p>
         </w:tc>
@@ -7283,7 +7276,7 @@
               <w:rPr>
                 <w:rFonts w:ascii="TimesNewRoman" w:hAnsi="TimesNewRoman"/>
               </w:rPr>
-              <w:t>11.06.18</w:t>
+              <w:t>15.06.18</w:t>
             </w:r>
           </w:p>
         </w:tc>
@@ -7463,7 +7456,7 @@
               <w:rPr>
                 <w:rFonts w:ascii="TimesNewRoman" w:hAnsi="TimesNewRoman"/>
               </w:rPr>
-              <w:t>13.04.18</w:t>
+              <w:t>28.05.18</w:t>
             </w:r>
           </w:p>
         </w:tc>
@@ -7485,7 +7478,7 @@
               <w:rPr>
                 <w:rFonts w:ascii="TimesNewRoman" w:hAnsi="TimesNewRoman"/>
               </w:rPr>
-              <w:t>11.06.18</w:t>
+              <w:t>15.06.18</w:t>
             </w:r>
           </w:p>
         </w:tc>
@@ -7554,7 +7547,7 @@
               <w:rPr>
                 <w:rFonts w:ascii="TimesNewRoman" w:hAnsi="TimesNewRoman"/>
               </w:rPr>
-              <w:t>21.05.18</w:t>
+              <w:t>28.05.18</w:t>
             </w:r>
           </w:p>
         </w:tc>
@@ -7576,7 +7569,7 @@
               <w:rPr>
                 <w:rFonts w:ascii="TimesNewRoman" w:hAnsi="TimesNewRoman"/>
               </w:rPr>
-              <w:t>11.06.18</w:t>
+              <w:t>15.06.18</w:t>
             </w:r>
           </w:p>
         </w:tc>
@@ -7719,7 +7712,7 @@
               <w:rPr>
                 <w:rFonts w:ascii="TimesNewRoman" w:hAnsi="TimesNewRoman"/>
               </w:rPr>
-              <w:t>13.04.18</w:t>
+              <w:t>28.05.18</w:t>
             </w:r>
           </w:p>
         </w:tc>
@@ -7741,7 +7734,7 @@
               <w:rPr>
                 <w:rFonts w:ascii="TimesNewRoman" w:hAnsi="TimesNewRoman"/>
               </w:rPr>
-              <w:t>11.06.18</w:t>
+              <w:t>15.06.18</w:t>
             </w:r>
           </w:p>
         </w:tc>
@@ -7919,7 +7912,7 @@
               <w:rPr>
                 <w:rFonts w:ascii="TimesNewRoman" w:hAnsi="TimesNewRoman"/>
               </w:rPr>
-              <w:t>23.03.18</w:t>
+              <w:t>28.05.18</w:t>
             </w:r>
           </w:p>
         </w:tc>
@@ -7947,7 +7940,7 @@
               <w:rPr>
                 <w:rFonts w:ascii="TimesNewRoman" w:hAnsi="TimesNewRoman"/>
               </w:rPr>
-              <w:t>11.06.18</w:t>
+              <w:t>15.06.18</w:t>
             </w:r>
           </w:p>
         </w:tc>
@@ -8101,6 +8094,7 @@
                 <w:rFonts w:ascii="TimesNewRoman" w:hAnsi="TimesNewRoman"/>
               </w:rPr>
             </w:pPr>
+            <w:bookmarkStart w:id="10" w:name="_GoBack" w:colFirst="2" w:colLast="2"/>
             <w:r>
               <w:rPr>
                 <w:rFonts w:ascii="TimesNewRoman" w:hAnsi="TimesNewRoman"/>
@@ -8132,7 +8126,19 @@
               <w:rPr>
                 <w:rFonts w:ascii="TimesNewRoman" w:hAnsi="TimesNewRoman"/>
               </w:rPr>
-              <w:t>30.03.18</w:t>
+              <w:t>28.0</w:t>
+            </w:r>
+            <w:r>
+              <w:rPr>
+                <w:rFonts w:ascii="TimesNewRoman" w:hAnsi="TimesNewRoman"/>
+              </w:rPr>
+              <w:t>5</w:t>
+            </w:r>
+            <w:r>
+              <w:rPr>
+                <w:rFonts w:ascii="TimesNewRoman" w:hAnsi="TimesNewRoman"/>
+              </w:rPr>
+              <w:t>.18</w:t>
             </w:r>
           </w:p>
         </w:tc>
@@ -8160,7 +8166,7 @@
               <w:rPr>
                 <w:rFonts w:ascii="TimesNewRoman" w:hAnsi="TimesNewRoman"/>
               </w:rPr>
-              <w:t>11.06.18</w:t>
+              <w:t>15.06.18</w:t>
             </w:r>
           </w:p>
         </w:tc>
@@ -8192,6 +8198,7 @@
           </w:p>
         </w:tc>
       </w:tr>
+      <w:bookmarkEnd w:id="10"/>
     </w:tbl>
     <w:p>
       <w:pPr>
@@ -9237,7 +9244,7 @@
 </file>
 
 <file path=customXml/itemProps2.xml><?xml version="1.0" encoding="utf-8"?>
-<ds:datastoreItem xmlns:ds="http://schemas.openxmlformats.org/officeDocument/2006/customXml" ds:itemID="{C613FC64-532C-4747-814D-2A0F54569042}">
+<ds:datastoreItem xmlns:ds="http://schemas.openxmlformats.org/officeDocument/2006/customXml" ds:itemID="{A2FD6BC1-1EE1-45FD-A5B0-CBFC2CE5F796}">
   <ds:schemaRefs>
     <ds:schemaRef ds:uri="http://schemas.openxmlformats.org/officeDocument/2006/bibliography"/>
   </ds:schemaRefs>

</xml_diff>